<commit_message>
opciones de solución del problema
</commit_message>
<xml_diff>
--- a/doc/Documentación.docx
+++ b/doc/Documentación.docx
@@ -16034,6 +16034,9 @@
           </w:tcPr>
           <w:p>
             <w:r>
+              <w:rPr>
+                <w:noProof/>
+              </w:rPr>
               <w:drawing>
                 <wp:inline distT="0" distB="0" distL="0" distR="0" wp14:anchorId="2755CDF3" wp14:editId="21CA9D33">
                   <wp:extent cx="1762371" cy="1019317"/>
@@ -16093,10 +16096,7 @@
           </w:tcPr>
           <w:p>
             <w:r>
-              <w:t>Edge</w:t>
-            </w:r>
-            <w:r>
-              <w:t>Test</w:t>
+              <w:t>EdgeTest</w:t>
             </w:r>
           </w:p>
         </w:tc>
@@ -16106,6 +16106,9 @@
           </w:tcPr>
           <w:p>
             <w:r>
+              <w:rPr>
+                <w:noProof/>
+              </w:rPr>
               <w:drawing>
                 <wp:inline distT="0" distB="0" distL="0" distR="0" wp14:anchorId="7A1F673E" wp14:editId="2312639E">
                   <wp:extent cx="3467100" cy="2086466"/>
@@ -16173,47 +16176,13 @@
           <w:tcPr>
             <w:tcW w:w="3006" w:type="dxa"/>
           </w:tcPr>
-          <w:p/>
-        </w:tc>
-      </w:tr>
-      <w:tr>
-        <w:tc>
-          <w:tcPr>
-            <w:tcW w:w="2915" w:type="dxa"/>
-          </w:tcPr>
-          <w:p>
-            <w:pPr>
-              <w:jc w:val="center"/>
-            </w:pPr>
-            <w:r>
-              <w:t>setupScenario</w:t>
-            </w:r>
-            <w:r>
-              <w:t>2</w:t>
-            </w:r>
-          </w:p>
-        </w:tc>
-        <w:tc>
-          <w:tcPr>
-            <w:tcW w:w="2907" w:type="dxa"/>
-          </w:tcPr>
-          <w:p>
-            <w:r>
-              <w:t>GraphTest</w:t>
-            </w:r>
-          </w:p>
-        </w:tc>
-        <w:tc>
-          <w:tcPr>
-            <w:tcW w:w="3006" w:type="dxa"/>
-          </w:tcPr>
           <w:p>
             <w:r>
               <w:drawing>
-                <wp:inline distT="0" distB="0" distL="0" distR="0" wp14:anchorId="147E23E0" wp14:editId="119D3E33">
-                  <wp:extent cx="3678555" cy="2009775"/>
-                  <wp:effectExtent l="0" t="0" r="0" b="9525"/>
-                  <wp:docPr id="5" name="Imagen 5"/>
+                <wp:inline distT="0" distB="0" distL="0" distR="0" wp14:anchorId="31792D1B" wp14:editId="10C43FED">
+                  <wp:extent cx="1247949" cy="619211"/>
+                  <wp:effectExtent l="0" t="0" r="9525" b="9525"/>
+                  <wp:docPr id="2" name="Imagen 2"/>
                   <wp:cNvGraphicFramePr>
                     <a:graphicFrameLocks xmlns:a="http://schemas.openxmlformats.org/drawingml/2006/main" noChangeAspect="1"/>
                   </wp:cNvGraphicFramePr>
@@ -16233,6 +16202,78 @@
                         <pic:spPr>
                           <a:xfrm>
                             <a:off x="0" y="0"/>
+                            <a:ext cx="1247949" cy="619211"/>
+                          </a:xfrm>
+                          <a:prstGeom prst="rect">
+                            <a:avLst/>
+                          </a:prstGeom>
+                        </pic:spPr>
+                      </pic:pic>
+                    </a:graphicData>
+                  </a:graphic>
+                </wp:inline>
+              </w:drawing>
+            </w:r>
+          </w:p>
+        </w:tc>
+      </w:tr>
+      <w:tr>
+        <w:tc>
+          <w:tcPr>
+            <w:tcW w:w="2915" w:type="dxa"/>
+          </w:tcPr>
+          <w:p>
+            <w:pPr>
+              <w:jc w:val="center"/>
+            </w:pPr>
+            <w:r>
+              <w:t>setupScenario2</w:t>
+            </w:r>
+          </w:p>
+        </w:tc>
+        <w:tc>
+          <w:tcPr>
+            <w:tcW w:w="2907" w:type="dxa"/>
+          </w:tcPr>
+          <w:p>
+            <w:r>
+              <w:t>GraphTest</w:t>
+            </w:r>
+          </w:p>
+        </w:tc>
+        <w:tc>
+          <w:tcPr>
+            <w:tcW w:w="3006" w:type="dxa"/>
+          </w:tcPr>
+          <w:p>
+            <w:r>
+              <w:rPr>
+                <w:noProof/>
+              </w:rPr>
+              <w:drawing>
+                <wp:inline distT="0" distB="0" distL="0" distR="0" wp14:anchorId="147E23E0" wp14:editId="119D3E33">
+                  <wp:extent cx="3678555" cy="2009775"/>
+                  <wp:effectExtent l="0" t="0" r="0" b="9525"/>
+                  <wp:docPr id="5" name="Imagen 5"/>
+                  <wp:cNvGraphicFramePr>
+                    <a:graphicFrameLocks xmlns:a="http://schemas.openxmlformats.org/drawingml/2006/main" noChangeAspect="1"/>
+                  </wp:cNvGraphicFramePr>
+                  <a:graphic xmlns:a="http://schemas.openxmlformats.org/drawingml/2006/main">
+                    <a:graphicData uri="http://schemas.openxmlformats.org/drawingml/2006/picture">
+                      <pic:pic xmlns:pic="http://schemas.openxmlformats.org/drawingml/2006/picture">
+                        <pic:nvPicPr>
+                          <pic:cNvPr id="1" name=""/>
+                          <pic:cNvPicPr/>
+                        </pic:nvPicPr>
+                        <pic:blipFill>
+                          <a:blip r:embed="rId8"/>
+                          <a:stretch>
+                            <a:fillRect/>
+                          </a:stretch>
+                        </pic:blipFill>
+                        <pic:spPr>
+                          <a:xfrm>
+                            <a:off x="0" y="0"/>
                             <a:ext cx="3678555" cy="2009775"/>
                           </a:xfrm>
                           <a:prstGeom prst="rect">
@@ -16259,10 +16300,7 @@
             </w:pPr>
             <w:r>
               <w:lastRenderedPageBreak/>
-              <w:t>setupScenario</w:t>
-            </w:r>
-            <w:r>
-              <w:t>3</w:t>
+              <w:t>setupScenario3</w:t>
             </w:r>
           </w:p>
         </w:tc>
@@ -16282,6 +16320,9 @@
           </w:tcPr>
           <w:p>
             <w:r>
+              <w:rPr>
+                <w:noProof/>
+              </w:rPr>
               <w:drawing>
                 <wp:inline distT="0" distB="0" distL="0" distR="0" wp14:anchorId="0D6428B1" wp14:editId="6332B12D">
                   <wp:extent cx="3707130" cy="2466975"/>
@@ -16298,7 +16339,7 @@
                           <pic:cNvPicPr/>
                         </pic:nvPicPr>
                         <pic:blipFill>
-                          <a:blip r:embed="rId8"/>
+                          <a:blip r:embed="rId9"/>
                           <a:stretch>
                             <a:fillRect/>
                           </a:stretch>
@@ -16344,10 +16385,7 @@
           </w:tcPr>
           <w:p>
             <w:r>
-              <w:t>Objetivo de la prueba</w:t>
-            </w:r>
-            <w:r>
-              <w:t>: Verificar que el constructor de la clase funcione correctamente</w:t>
+              <w:t>Objetivo de la prueba: Verificar que el constructor de la clase funcione correctamente</w:t>
             </w:r>
           </w:p>
         </w:tc>
@@ -16477,11 +16515,11 @@
         <w:tblLook w:val="04A0" w:firstRow="1" w:lastRow="0" w:firstColumn="1" w:lastColumn="0" w:noHBand="0" w:noVBand="1"/>
       </w:tblPr>
       <w:tblGrid>
-        <w:gridCol w:w="1567"/>
-        <w:gridCol w:w="1633"/>
-        <w:gridCol w:w="1720"/>
-        <w:gridCol w:w="2320"/>
-        <w:gridCol w:w="1588"/>
+        <w:gridCol w:w="1765"/>
+        <w:gridCol w:w="1765"/>
+        <w:gridCol w:w="1766"/>
+        <w:gridCol w:w="1766"/>
+        <w:gridCol w:w="1766"/>
       </w:tblGrid>
       <w:tr>
         <w:tc>
@@ -16555,7 +16593,7 @@
           </w:tcPr>
           <w:p>
             <w:r>
-              <w:t>EdgeTest</w:t>
+              <w:t>VertexTest</w:t>
             </w:r>
           </w:p>
         </w:tc>
@@ -16585,27 +16623,15 @@
           </w:tcPr>
           <w:p>
             <w:r>
-              <w:t>double weight = 2</w:t>
+              <w:t>value = 5;</w:t>
+            </w:r>
+          </w:p>
+          <w:p>
+            <w:r>
+              <w:t>properties = “a”;</w:t>
             </w:r>
           </w:p>
           <w:p/>
-          <w:p>
-            <w:r>
-              <w:t>vertexA = new Vertex&lt;Integer&gt;(5,"a")</w:t>
-            </w:r>
-            <w:r>
-              <w:t>;</w:t>
-            </w:r>
-          </w:p>
-          <w:p/>
-          <w:p>
-            <w:r>
-              <w:t>vertexB= new Vertex&lt;Integer&gt;(6,"b")</w:t>
-            </w:r>
-            <w:r>
-              <w:t>;</w:t>
-            </w:r>
-          </w:p>
         </w:tc>
         <w:tc>
           <w:tcPr>
@@ -16613,15 +16639,320 @@
           </w:tcPr>
           <w:p>
             <w:r>
-              <w:t xml:space="preserve">Crea un objeto </w:t>
-            </w:r>
-            <w:r>
-              <w:t>Edge</w:t>
+              <w:t>Crea un objeto Vertex</w:t>
             </w:r>
           </w:p>
         </w:tc>
       </w:tr>
     </w:tbl>
+    <w:p/>
+    <w:tbl>
+      <w:tblPr>
+        <w:tblStyle w:val="Tablaconcuadrcula"/>
+        <w:tblW w:w="0" w:type="auto"/>
+        <w:tblLook w:val="04A0" w:firstRow="1" w:lastRow="0" w:firstColumn="1" w:lastColumn="0" w:noHBand="0" w:noVBand="1"/>
+      </w:tblPr>
+      <w:tblGrid>
+        <w:gridCol w:w="1603"/>
+        <w:gridCol w:w="1602"/>
+        <w:gridCol w:w="1721"/>
+        <w:gridCol w:w="2309"/>
+        <w:gridCol w:w="1593"/>
+      </w:tblGrid>
+      <w:tr>
+        <w:tc>
+          <w:tcPr>
+            <w:tcW w:w="8828" w:type="dxa"/>
+            <w:gridSpan w:val="5"/>
+          </w:tcPr>
+          <w:p>
+            <w:r>
+              <w:t xml:space="preserve">Objetivo de la prueba: Verificar que el </w:t>
+            </w:r>
+            <w:r>
+              <w:t>método agregar vertice</w:t>
+            </w:r>
+            <w:r>
+              <w:t xml:space="preserve"> de la clase funcione correctamente</w:t>
+            </w:r>
+          </w:p>
+        </w:tc>
+      </w:tr>
+      <w:tr>
+        <w:tc>
+          <w:tcPr>
+            <w:tcW w:w="1765" w:type="dxa"/>
+          </w:tcPr>
+          <w:p>
+            <w:r>
+              <w:t>Clase</w:t>
+            </w:r>
+          </w:p>
+        </w:tc>
+        <w:tc>
+          <w:tcPr>
+            <w:tcW w:w="1765" w:type="dxa"/>
+          </w:tcPr>
+          <w:p>
+            <w:r>
+              <w:t>Método</w:t>
+            </w:r>
+          </w:p>
+        </w:tc>
+        <w:tc>
+          <w:tcPr>
+            <w:tcW w:w="1766" w:type="dxa"/>
+          </w:tcPr>
+          <w:p>
+            <w:r>
+              <w:t>Escenario</w:t>
+            </w:r>
+          </w:p>
+        </w:tc>
+        <w:tc>
+          <w:tcPr>
+            <w:tcW w:w="1766" w:type="dxa"/>
+          </w:tcPr>
+          <w:p>
+            <w:r>
+              <w:t>Valores de entrada</w:t>
+            </w:r>
+          </w:p>
+        </w:tc>
+        <w:tc>
+          <w:tcPr>
+            <w:tcW w:w="1766" w:type="dxa"/>
+          </w:tcPr>
+          <w:p>
+            <w:r>
+              <w:t>Resultado</w:t>
+            </w:r>
+          </w:p>
+        </w:tc>
+      </w:tr>
+      <w:tr>
+        <w:tc>
+          <w:tcPr>
+            <w:tcW w:w="1765" w:type="dxa"/>
+          </w:tcPr>
+          <w:p>
+            <w:r>
+              <w:t>GraphTest</w:t>
+            </w:r>
+          </w:p>
+        </w:tc>
+        <w:tc>
+          <w:tcPr>
+            <w:tcW w:w="1765" w:type="dxa"/>
+          </w:tcPr>
+          <w:p>
+            <w:r>
+              <w:t>add</w:t>
+            </w:r>
+            <w:r>
+              <w:t>Vertex</w:t>
+            </w:r>
+          </w:p>
+        </w:tc>
+        <w:tc>
+          <w:tcPr>
+            <w:tcW w:w="1766" w:type="dxa"/>
+          </w:tcPr>
+          <w:p>
+            <w:r>
+              <w:t>setupScenario1</w:t>
+            </w:r>
+          </w:p>
+        </w:tc>
+        <w:tc>
+          <w:tcPr>
+            <w:tcW w:w="1766" w:type="dxa"/>
+          </w:tcPr>
+          <w:p>
+            <w:r>
+              <w:t>vertex = new Vertex&lt;Integer&gt;(5,"a")</w:t>
+            </w:r>
+            <w:r>
+              <w:t>;</w:t>
+            </w:r>
+          </w:p>
+        </w:tc>
+        <w:tc>
+          <w:tcPr>
+            <w:tcW w:w="1766" w:type="dxa"/>
+          </w:tcPr>
+          <w:p>
+            <w:r>
+              <w:t>Agrega</w:t>
+            </w:r>
+            <w:r>
+              <w:t xml:space="preserve"> un objeto Vertex</w:t>
+            </w:r>
+          </w:p>
+        </w:tc>
+      </w:tr>
+    </w:tbl>
+    <w:p/>
+    <w:tbl>
+      <w:tblPr>
+        <w:tblStyle w:val="Tablaconcuadrcula"/>
+        <w:tblW w:w="0" w:type="auto"/>
+        <w:tblLook w:val="04A0" w:firstRow="1" w:lastRow="0" w:firstColumn="1" w:lastColumn="0" w:noHBand="0" w:noVBand="1"/>
+      </w:tblPr>
+      <w:tblGrid>
+        <w:gridCol w:w="1656"/>
+        <w:gridCol w:w="1629"/>
+        <w:gridCol w:w="1736"/>
+        <w:gridCol w:w="2156"/>
+        <w:gridCol w:w="1651"/>
+      </w:tblGrid>
+      <w:tr>
+        <w:tc>
+          <w:tcPr>
+            <w:tcW w:w="8828" w:type="dxa"/>
+            <w:gridSpan w:val="5"/>
+          </w:tcPr>
+          <w:p>
+            <w:r>
+              <w:t xml:space="preserve">Objetivo de la prueba: Verificar que el </w:t>
+            </w:r>
+            <w:r>
+              <w:t xml:space="preserve">método agregar </w:t>
+            </w:r>
+            <w:r>
+              <w:t xml:space="preserve">arista </w:t>
+            </w:r>
+            <w:r>
+              <w:t>de la clase funcione correctamente</w:t>
+            </w:r>
+          </w:p>
+        </w:tc>
+      </w:tr>
+      <w:tr>
+        <w:tc>
+          <w:tcPr>
+            <w:tcW w:w="1765" w:type="dxa"/>
+          </w:tcPr>
+          <w:p>
+            <w:r>
+              <w:t>Clase</w:t>
+            </w:r>
+          </w:p>
+        </w:tc>
+        <w:tc>
+          <w:tcPr>
+            <w:tcW w:w="1765" w:type="dxa"/>
+          </w:tcPr>
+          <w:p>
+            <w:r>
+              <w:t>Método</w:t>
+            </w:r>
+          </w:p>
+        </w:tc>
+        <w:tc>
+          <w:tcPr>
+            <w:tcW w:w="1766" w:type="dxa"/>
+          </w:tcPr>
+          <w:p>
+            <w:r>
+              <w:t>Escenario</w:t>
+            </w:r>
+          </w:p>
+        </w:tc>
+        <w:tc>
+          <w:tcPr>
+            <w:tcW w:w="1766" w:type="dxa"/>
+          </w:tcPr>
+          <w:p>
+            <w:r>
+              <w:t>Valores de entrada</w:t>
+            </w:r>
+          </w:p>
+        </w:tc>
+        <w:tc>
+          <w:tcPr>
+            <w:tcW w:w="1766" w:type="dxa"/>
+          </w:tcPr>
+          <w:p>
+            <w:r>
+              <w:t>Resultado</w:t>
+            </w:r>
+          </w:p>
+        </w:tc>
+      </w:tr>
+      <w:tr>
+        <w:tc>
+          <w:tcPr>
+            <w:tcW w:w="1765" w:type="dxa"/>
+          </w:tcPr>
+          <w:p>
+            <w:r>
+              <w:t>GraphTest</w:t>
+            </w:r>
+          </w:p>
+        </w:tc>
+        <w:tc>
+          <w:tcPr>
+            <w:tcW w:w="1765" w:type="dxa"/>
+          </w:tcPr>
+          <w:p>
+            <w:r>
+              <w:t>add</w:t>
+            </w:r>
+            <w:r>
+              <w:t>Edge</w:t>
+            </w:r>
+          </w:p>
+        </w:tc>
+        <w:tc>
+          <w:tcPr>
+            <w:tcW w:w="1766" w:type="dxa"/>
+          </w:tcPr>
+          <w:p>
+            <w:r>
+              <w:t>setupScenario1</w:t>
+            </w:r>
+          </w:p>
+        </w:tc>
+        <w:tc>
+          <w:tcPr>
+            <w:tcW w:w="1766" w:type="dxa"/>
+          </w:tcPr>
+          <w:p>
+            <w:r>
+              <w:t>edge</w:t>
+            </w:r>
+            <w:r>
+              <w:t xml:space="preserve"> = new </w:t>
+            </w:r>
+            <w:r>
+              <w:t>Edge</w:t>
+            </w:r>
+            <w:r>
+              <w:t>&lt;Integer&gt;(5,"a")</w:t>
+            </w:r>
+            <w:r>
+              <w:t>;</w:t>
+            </w:r>
+          </w:p>
+        </w:tc>
+        <w:tc>
+          <w:tcPr>
+            <w:tcW w:w="1766" w:type="dxa"/>
+          </w:tcPr>
+          <w:p>
+            <w:r>
+              <w:t>Agrega</w:t>
+            </w:r>
+            <w:r>
+              <w:t xml:space="preserve"> un objeto Edge</w:t>
+            </w:r>
+          </w:p>
+        </w:tc>
+      </w:tr>
+    </w:tbl>
+    <w:p/>
+    <w:p/>
     <w:p/>
     <w:tbl>
       <w:tblPr>
@@ -16644,7 +16975,14 @@
           </w:tcPr>
           <w:p>
             <w:r>
-              <w:t>Objetivo de la prueba: Verificar que el constructor de la clase funcione correctamente</w:t>
+              <w:lastRenderedPageBreak/>
+              <w:t xml:space="preserve">Objetivo de la prueba: Verificar que el </w:t>
+            </w:r>
+            <w:r>
+              <w:t>método Dijkstra</w:t>
+            </w:r>
+            <w:r>
+              <w:t xml:space="preserve"> de la clase funcione correctamente</w:t>
             </w:r>
           </w:p>
         </w:tc>
@@ -16728,10 +17066,7 @@
           </w:tcPr>
           <w:p>
             <w:r>
-              <w:t>setupScenario</w:t>
-            </w:r>
-            <w:r>
-              <w:t>2</w:t>
+              <w:t>setupScenario2</w:t>
             </w:r>
           </w:p>
         </w:tc>
@@ -16769,13 +17104,7 @@
           </w:p>
           <w:p>
             <w:r>
-              <w:t xml:space="preserve">Donde </w:t>
-            </w:r>
-            <w:r>
-              <w:t>los</w:t>
-            </w:r>
-            <w:r>
-              <w:t xml:space="preserve"> Vertex pertenece a un grafo específico</w:t>
+              <w:t>Donde los Vertex pertenece a un grafo específico</w:t>
             </w:r>
           </w:p>
         </w:tc>
@@ -16904,10 +17233,7 @@
           </w:tcPr>
           <w:p>
             <w:r>
-              <w:t>setupScenario</w:t>
-            </w:r>
-            <w:r>
-              <w:t>3</w:t>
+              <w:t>setupScenario3</w:t>
             </w:r>
           </w:p>
         </w:tc>
@@ -16941,10 +17267,7 @@
           </w:tcPr>
           <w:p>
             <w:r>
-              <w:t xml:space="preserve">Encuentra el camino más efectivo para llega de un nodo a </w:t>
-            </w:r>
-            <w:r>
-              <w:t>todos los demás</w:t>
+              <w:t>Encuentra el camino más efectivo para llega de un nodo a todos los demás</w:t>
             </w:r>
           </w:p>
         </w:tc>

</xml_diff>